<commit_message>
Fix #44, start Structured docs, whitespace & comments
</commit_message>
<xml_diff>
--- a/Documentation/RoslynDom Walkthroughs.docx
+++ b/Documentation/RoslynDom Walkthroughs.docx
@@ -2783,16 +2783,790 @@
     </w:p>
     <w:p/>
     <w:p>
+      <w:pPr>
+        <w:pStyle w:val="Heading2"/>
+      </w:pPr>
+      <w:r>
+        <w:t>Step 5</w:t>
+      </w:r>
+      <w:r>
+        <w:t xml:space="preserve">: </w:t>
+      </w:r>
+      <w:r>
+        <w:t>Find implicit variables matching a pattern of concern</w:t>
+      </w:r>
+    </w:p>
+    <w:p>
       <w:r>
         <w:t>This combination of selecting types based on the implemented interfaces, and examining additional properties, like types and names is very powerful in finding particular locations in code.</w:t>
       </w:r>
       <w:r>
-        <w:t xml:space="preserve"> What if you want to find all the implicitly typed variables that are not an object instantiation, an assignment of a string, or an assignment of an </w:t>
+        <w:t xml:space="preserve"> What if you want to find all the implicitly typed variables that are not an object instantiation, an assignment of a string, or an assignment of an integer? </w:t>
+      </w:r>
+    </w:p>
+    <w:p/>
+    <w:p>
+      <w:r>
+        <w:t xml:space="preserve">Since this is a complicated question, I’ll ask in steps, although you can certainly refactor this into a single statement if you prefer. </w:t>
+      </w:r>
+    </w:p>
+    <w:p/>
+    <w:p>
+      <w:pPr>
+        <w:autoSpaceDE w:val="0"/>
+        <w:autoSpaceDN w:val="0"/>
+        <w:adjustRightInd w:val="0"/>
+        <w:spacing w:line="240" w:lineRule="auto"/>
+        <w:rPr>
+          <w:rFonts w:ascii="Consolas" w:hAnsi="Consolas" w:cs="Consolas"/>
+          <w:color w:val="000000"/>
+          <w:szCs w:val="24"/>
+          <w:highlight w:val="yellow"/>
+        </w:rPr>
+      </w:pPr>
+      <w:proofErr w:type="spellStart"/>
+      <w:proofErr w:type="gramStart"/>
+      <w:r>
+        <w:rPr>
+          <w:rFonts w:ascii="Consolas" w:hAnsi="Consolas" w:cs="Consolas"/>
+          <w:color w:val="0000FF"/>
+          <w:szCs w:val="24"/>
+          <w:highlight w:val="yellow"/>
+        </w:rPr>
+        <w:t>var</w:t>
+      </w:r>
+      <w:proofErr w:type="spellEnd"/>
+      <w:proofErr w:type="gramEnd"/>
+      <w:r>
+        <w:rPr>
+          <w:rFonts w:ascii="Consolas" w:hAnsi="Consolas" w:cs="Consolas"/>
+          <w:color w:val="000000"/>
+          <w:szCs w:val="24"/>
+          <w:highlight w:val="yellow"/>
+        </w:rPr>
+        <w:t xml:space="preserve"> </w:t>
+      </w:r>
+      <w:proofErr w:type="spellStart"/>
+      <w:r>
+        <w:rPr>
+          <w:rFonts w:ascii="Consolas" w:hAnsi="Consolas" w:cs="Consolas"/>
+          <w:color w:val="000000"/>
+          <w:szCs w:val="24"/>
+          <w:highlight w:val="yellow"/>
+        </w:rPr>
+        <w:t>implicitlyTyped</w:t>
+      </w:r>
+      <w:proofErr w:type="spellEnd"/>
+      <w:r>
+        <w:rPr>
+          <w:rFonts w:ascii="Consolas" w:hAnsi="Consolas" w:cs="Consolas"/>
+          <w:color w:val="000000"/>
+          <w:szCs w:val="24"/>
+          <w:highlight w:val="yellow"/>
+        </w:rPr>
+        <w:t xml:space="preserve"> = root</w:t>
+      </w:r>
+    </w:p>
+    <w:p>
+      <w:pPr>
+        <w:autoSpaceDE w:val="0"/>
+        <w:autoSpaceDN w:val="0"/>
+        <w:adjustRightInd w:val="0"/>
+        <w:spacing w:line="240" w:lineRule="auto"/>
+        <w:rPr>
+          <w:rFonts w:ascii="Consolas" w:hAnsi="Consolas" w:cs="Consolas"/>
+          <w:color w:val="000000"/>
+          <w:szCs w:val="24"/>
+          <w:highlight w:val="yellow"/>
+        </w:rPr>
+      </w:pPr>
+      <w:r>
+        <w:rPr>
+          <w:rFonts w:ascii="Consolas" w:hAnsi="Consolas" w:cs="Consolas"/>
+          <w:color w:val="000000"/>
+          <w:szCs w:val="24"/>
+          <w:highlight w:val="yellow"/>
+        </w:rPr>
+        <w:t xml:space="preserve">                .</w:t>
+      </w:r>
+      <w:proofErr w:type="spellStart"/>
+      <w:r>
+        <w:rPr>
+          <w:rFonts w:ascii="Consolas" w:hAnsi="Consolas" w:cs="Consolas"/>
+          <w:color w:val="000000"/>
+          <w:szCs w:val="24"/>
+          <w:highlight w:val="yellow"/>
+        </w:rPr>
+        <w:t>Descendants.OfType</w:t>
+      </w:r>
+      <w:proofErr w:type="spellEnd"/>
+      <w:r>
+        <w:rPr>
+          <w:rFonts w:ascii="Consolas" w:hAnsi="Consolas" w:cs="Consolas"/>
+          <w:color w:val="000000"/>
+          <w:szCs w:val="24"/>
+          <w:highlight w:val="yellow"/>
+        </w:rPr>
+        <w:t>&lt;</w:t>
+      </w:r>
+      <w:proofErr w:type="spellStart"/>
+      <w:r>
+        <w:rPr>
+          <w:rFonts w:ascii="Consolas" w:hAnsi="Consolas" w:cs="Consolas"/>
+          <w:color w:val="2B91AF"/>
+          <w:szCs w:val="24"/>
+          <w:highlight w:val="yellow"/>
+        </w:rPr>
+        <w:t>IDeclarationStatement</w:t>
+      </w:r>
+      <w:proofErr w:type="spellEnd"/>
+      <w:proofErr w:type="gramStart"/>
+      <w:r>
+        <w:rPr>
+          <w:rFonts w:ascii="Consolas" w:hAnsi="Consolas" w:cs="Consolas"/>
+          <w:color w:val="000000"/>
+          <w:szCs w:val="24"/>
+          <w:highlight w:val="yellow"/>
+        </w:rPr>
+        <w:t>&gt;()</w:t>
+      </w:r>
+      <w:proofErr w:type="gramEnd"/>
+    </w:p>
+    <w:p>
+      <w:pPr>
+        <w:autoSpaceDE w:val="0"/>
+        <w:autoSpaceDN w:val="0"/>
+        <w:adjustRightInd w:val="0"/>
+        <w:spacing w:line="240" w:lineRule="auto"/>
+        <w:rPr>
+          <w:rFonts w:ascii="Consolas" w:hAnsi="Consolas" w:cs="Consolas"/>
+          <w:color w:val="000000"/>
+          <w:szCs w:val="24"/>
+          <w:highlight w:val="yellow"/>
+        </w:rPr>
+      </w:pPr>
+      <w:r>
+        <w:rPr>
+          <w:rFonts w:ascii="Consolas" w:hAnsi="Consolas" w:cs="Consolas"/>
+          <w:color w:val="000000"/>
+          <w:szCs w:val="24"/>
+          <w:highlight w:val="yellow"/>
+        </w:rPr>
+        <w:t xml:space="preserve">                .Where(x =&gt; </w:t>
+      </w:r>
+      <w:proofErr w:type="spellStart"/>
+      <w:r>
+        <w:rPr>
+          <w:rFonts w:ascii="Consolas" w:hAnsi="Consolas" w:cs="Consolas"/>
+          <w:color w:val="000000"/>
+          <w:szCs w:val="24"/>
+          <w:highlight w:val="yellow"/>
+        </w:rPr>
+        <w:t>x.IsImplicitlyTyped</w:t>
+      </w:r>
+      <w:proofErr w:type="spellEnd"/>
+      <w:r>
+        <w:rPr>
+          <w:rFonts w:ascii="Consolas" w:hAnsi="Consolas" w:cs="Consolas"/>
+          <w:color w:val="000000"/>
+          <w:szCs w:val="24"/>
+          <w:highlight w:val="yellow"/>
+        </w:rPr>
+        <w:t>);</w:t>
+      </w:r>
+    </w:p>
+    <w:p>
+      <w:pPr>
+        <w:autoSpaceDE w:val="0"/>
+        <w:autoSpaceDN w:val="0"/>
+        <w:adjustRightInd w:val="0"/>
+        <w:spacing w:line="240" w:lineRule="auto"/>
+        <w:rPr>
+          <w:rFonts w:ascii="Consolas" w:hAnsi="Consolas" w:cs="Consolas"/>
+          <w:color w:val="000000"/>
+          <w:szCs w:val="24"/>
+          <w:highlight w:val="yellow"/>
+        </w:rPr>
+      </w:pPr>
+    </w:p>
+    <w:p>
+      <w:pPr>
+        <w:autoSpaceDE w:val="0"/>
+        <w:autoSpaceDN w:val="0"/>
+        <w:adjustRightInd w:val="0"/>
+        <w:spacing w:line="240" w:lineRule="auto"/>
+        <w:rPr>
+          <w:rFonts w:ascii="Consolas" w:hAnsi="Consolas" w:cs="Consolas"/>
+          <w:color w:val="000000"/>
+          <w:szCs w:val="24"/>
+          <w:highlight w:val="yellow"/>
+        </w:rPr>
+      </w:pPr>
+      <w:proofErr w:type="spellStart"/>
+      <w:proofErr w:type="gramStart"/>
+      <w:r>
+        <w:rPr>
+          <w:rFonts w:ascii="Consolas" w:hAnsi="Consolas" w:cs="Consolas"/>
+          <w:color w:val="0000FF"/>
+          <w:szCs w:val="24"/>
+          <w:highlight w:val="yellow"/>
+        </w:rPr>
+        <w:t>var</w:t>
+      </w:r>
+      <w:proofErr w:type="spellEnd"/>
+      <w:proofErr w:type="gramEnd"/>
+      <w:r>
+        <w:rPr>
+          <w:rFonts w:ascii="Consolas" w:hAnsi="Consolas" w:cs="Consolas"/>
+          <w:color w:val="000000"/>
+          <w:szCs w:val="24"/>
+          <w:highlight w:val="yellow"/>
+        </w:rPr>
+        <w:t xml:space="preserve"> i</w:t>
+      </w:r>
+      <w:r>
+        <w:rPr>
+          <w:rFonts w:ascii="Consolas" w:hAnsi="Consolas" w:cs="Consolas"/>
+          <w:color w:val="000000"/>
+          <w:szCs w:val="24"/>
+          <w:highlight w:val="yellow"/>
+        </w:rPr>
+        <w:t xml:space="preserve">nstantiations = </w:t>
+      </w:r>
+      <w:proofErr w:type="spellStart"/>
+      <w:r>
+        <w:rPr>
+          <w:rFonts w:ascii="Consolas" w:hAnsi="Consolas" w:cs="Consolas"/>
+          <w:color w:val="000000"/>
+          <w:szCs w:val="24"/>
+          <w:highlight w:val="yellow"/>
+        </w:rPr>
+        <w:t>implicitlyTyped</w:t>
+      </w:r>
+      <w:proofErr w:type="spellEnd"/>
+    </w:p>
+    <w:p>
+      <w:pPr>
+        <w:autoSpaceDE w:val="0"/>
+        <w:autoSpaceDN w:val="0"/>
+        <w:adjustRightInd w:val="0"/>
+        <w:spacing w:line="240" w:lineRule="auto"/>
+        <w:rPr>
+          <w:rFonts w:ascii="Consolas" w:hAnsi="Consolas" w:cs="Consolas"/>
+          <w:color w:val="000000"/>
+          <w:szCs w:val="24"/>
+          <w:highlight w:val="yellow"/>
+        </w:rPr>
+      </w:pPr>
+      <w:r>
+        <w:rPr>
+          <w:rFonts w:ascii="Consolas" w:hAnsi="Consolas" w:cs="Consolas"/>
+          <w:color w:val="000000"/>
+          <w:szCs w:val="24"/>
+          <w:highlight w:val="yellow"/>
+        </w:rPr>
+        <w:t xml:space="preserve">            .Where(x =&gt; </w:t>
+      </w:r>
+      <w:proofErr w:type="spellStart"/>
+      <w:r>
+        <w:rPr>
+          <w:rFonts w:ascii="Consolas" w:hAnsi="Consolas" w:cs="Consolas"/>
+          <w:color w:val="000000"/>
+          <w:szCs w:val="24"/>
+          <w:highlight w:val="yellow"/>
+        </w:rPr>
+        <w:t>x.Initializer.ExpressionType</w:t>
+      </w:r>
+      <w:proofErr w:type="spellEnd"/>
+      <w:r>
+        <w:rPr>
+          <w:rFonts w:ascii="Consolas" w:hAnsi="Consolas" w:cs="Consolas"/>
+          <w:color w:val="000000"/>
+          <w:szCs w:val="24"/>
+          <w:highlight w:val="yellow"/>
+        </w:rPr>
+        <w:t xml:space="preserve"> == </w:t>
+      </w:r>
+      <w:proofErr w:type="spellStart"/>
+      <w:r>
+        <w:rPr>
+          <w:rFonts w:ascii="Consolas" w:hAnsi="Consolas" w:cs="Consolas"/>
+          <w:color w:val="2B91AF"/>
+          <w:szCs w:val="24"/>
+          <w:highlight w:val="yellow"/>
+        </w:rPr>
+        <w:t>ExpressionType</w:t>
+      </w:r>
+      <w:r>
+        <w:rPr>
+          <w:rFonts w:ascii="Consolas" w:hAnsi="Consolas" w:cs="Consolas"/>
+          <w:color w:val="000000"/>
+          <w:szCs w:val="24"/>
+          <w:highlight w:val="yellow"/>
+        </w:rPr>
+        <w:t>.ObjectCreation</w:t>
+      </w:r>
+      <w:proofErr w:type="spellEnd"/>
+      <w:r>
+        <w:rPr>
+          <w:rFonts w:ascii="Consolas" w:hAnsi="Consolas" w:cs="Consolas"/>
+          <w:color w:val="000000"/>
+          <w:szCs w:val="24"/>
+          <w:highlight w:val="yellow"/>
+        </w:rPr>
+        <w:t>);</w:t>
+      </w:r>
+    </w:p>
+    <w:p>
+      <w:pPr>
+        <w:autoSpaceDE w:val="0"/>
+        <w:autoSpaceDN w:val="0"/>
+        <w:adjustRightInd w:val="0"/>
+        <w:spacing w:line="240" w:lineRule="auto"/>
+        <w:rPr>
+          <w:rFonts w:ascii="Consolas" w:hAnsi="Consolas" w:cs="Consolas"/>
+          <w:color w:val="000000"/>
+          <w:szCs w:val="24"/>
+          <w:highlight w:val="yellow"/>
+        </w:rPr>
+      </w:pPr>
+    </w:p>
+    <w:p>
+      <w:pPr>
+        <w:autoSpaceDE w:val="0"/>
+        <w:autoSpaceDN w:val="0"/>
+        <w:adjustRightInd w:val="0"/>
+        <w:spacing w:line="240" w:lineRule="auto"/>
+        <w:rPr>
+          <w:rFonts w:ascii="Consolas" w:hAnsi="Consolas" w:cs="Consolas"/>
+          <w:color w:val="000000"/>
+          <w:szCs w:val="24"/>
+          <w:highlight w:val="yellow"/>
+        </w:rPr>
+      </w:pPr>
+      <w:proofErr w:type="spellStart"/>
+      <w:proofErr w:type="gramStart"/>
+      <w:r>
+        <w:rPr>
+          <w:rFonts w:ascii="Consolas" w:hAnsi="Consolas" w:cs="Consolas"/>
+          <w:color w:val="0000FF"/>
+          <w:szCs w:val="24"/>
+          <w:highlight w:val="yellow"/>
+        </w:rPr>
+        <w:t>var</w:t>
+      </w:r>
+      <w:proofErr w:type="spellEnd"/>
+      <w:proofErr w:type="gramEnd"/>
+      <w:r>
+        <w:rPr>
+          <w:rFonts w:ascii="Consolas" w:hAnsi="Consolas" w:cs="Consolas"/>
+          <w:color w:val="000000"/>
+          <w:szCs w:val="24"/>
+          <w:highlight w:val="yellow"/>
+        </w:rPr>
+        <w:t xml:space="preserve"> literals = </w:t>
+      </w:r>
+      <w:proofErr w:type="spellStart"/>
+      <w:r>
+        <w:rPr>
+          <w:rFonts w:ascii="Consolas" w:hAnsi="Consolas" w:cs="Consolas"/>
+          <w:color w:val="000000"/>
+          <w:szCs w:val="24"/>
+          <w:highlight w:val="yellow"/>
+        </w:rPr>
+        <w:t>implicitlyTyped</w:t>
+      </w:r>
+      <w:proofErr w:type="spellEnd"/>
+    </w:p>
+    <w:p>
+      <w:pPr>
+        <w:autoSpaceDE w:val="0"/>
+        <w:autoSpaceDN w:val="0"/>
+        <w:adjustRightInd w:val="0"/>
+        <w:spacing w:line="240" w:lineRule="auto"/>
+        <w:rPr>
+          <w:rFonts w:ascii="Consolas" w:hAnsi="Consolas" w:cs="Consolas"/>
+          <w:color w:val="000000"/>
+          <w:szCs w:val="24"/>
+          <w:highlight w:val="yellow"/>
+        </w:rPr>
+      </w:pPr>
+      <w:r>
+        <w:rPr>
+          <w:rFonts w:ascii="Consolas" w:hAnsi="Consolas" w:cs="Consolas"/>
+          <w:color w:val="000000"/>
+          <w:szCs w:val="24"/>
+          <w:highlight w:val="yellow"/>
+        </w:rPr>
+        <w:t xml:space="preserve">            .Where(x =&gt; </w:t>
+      </w:r>
+      <w:proofErr w:type="spellStart"/>
+      <w:r>
+        <w:rPr>
+          <w:rFonts w:ascii="Consolas" w:hAnsi="Consolas" w:cs="Consolas"/>
+          <w:color w:val="000000"/>
+          <w:szCs w:val="24"/>
+          <w:highlight w:val="yellow"/>
+        </w:rPr>
+        <w:t>x.Initializer.ExpressionType</w:t>
+      </w:r>
+      <w:proofErr w:type="spellEnd"/>
+      <w:r>
+        <w:rPr>
+          <w:rFonts w:ascii="Consolas" w:hAnsi="Consolas" w:cs="Consolas"/>
+          <w:color w:val="000000"/>
+          <w:szCs w:val="24"/>
+          <w:highlight w:val="yellow"/>
+        </w:rPr>
+        <w:t xml:space="preserve"> == </w:t>
+      </w:r>
+      <w:proofErr w:type="spellStart"/>
+      <w:r>
+        <w:rPr>
+          <w:rFonts w:ascii="Consolas" w:hAnsi="Consolas" w:cs="Consolas"/>
+          <w:color w:val="2B91AF"/>
+          <w:szCs w:val="24"/>
+          <w:highlight w:val="yellow"/>
+        </w:rPr>
+        <w:t>ExpressionType</w:t>
+      </w:r>
+      <w:r>
+        <w:rPr>
+          <w:rFonts w:ascii="Consolas" w:hAnsi="Consolas" w:cs="Consolas"/>
+          <w:color w:val="000000"/>
+          <w:szCs w:val="24"/>
+          <w:highlight w:val="yellow"/>
+        </w:rPr>
+        <w:t>.Literal</w:t>
+      </w:r>
+      <w:proofErr w:type="spellEnd"/>
+      <w:r>
+        <w:rPr>
+          <w:rFonts w:ascii="Consolas" w:hAnsi="Consolas" w:cs="Consolas"/>
+          <w:color w:val="000000"/>
+          <w:szCs w:val="24"/>
+          <w:highlight w:val="yellow"/>
+        </w:rPr>
+        <w:t xml:space="preserve"> &amp;&amp;</w:t>
+      </w:r>
+    </w:p>
+    <w:p>
+      <w:pPr>
+        <w:autoSpaceDE w:val="0"/>
+        <w:autoSpaceDN w:val="0"/>
+        <w:adjustRightInd w:val="0"/>
+        <w:spacing w:line="240" w:lineRule="auto"/>
+        <w:rPr>
+          <w:rFonts w:ascii="Consolas" w:hAnsi="Consolas" w:cs="Consolas"/>
+          <w:color w:val="000000"/>
+          <w:szCs w:val="24"/>
+          <w:highlight w:val="yellow"/>
+        </w:rPr>
+      </w:pPr>
+      <w:r>
+        <w:rPr>
+          <w:rFonts w:ascii="Consolas" w:hAnsi="Consolas" w:cs="Consolas"/>
+          <w:color w:val="000000"/>
+          <w:szCs w:val="24"/>
+          <w:highlight w:val="yellow"/>
+        </w:rPr>
+        <w:t xml:space="preserve">                            </w:t>
+      </w:r>
+      <w:proofErr w:type="gramStart"/>
+      <w:r>
+        <w:rPr>
+          <w:rFonts w:ascii="Consolas" w:hAnsi="Consolas" w:cs="Consolas"/>
+          <w:color w:val="000000"/>
+          <w:szCs w:val="24"/>
+          <w:highlight w:val="yellow"/>
+        </w:rPr>
+        <w:t xml:space="preserve">( </w:t>
+      </w:r>
+      <w:proofErr w:type="spellStart"/>
+      <w:r>
+        <w:rPr>
+          <w:rFonts w:ascii="Consolas" w:hAnsi="Consolas" w:cs="Consolas"/>
+          <w:color w:val="000000"/>
+          <w:szCs w:val="24"/>
+          <w:highlight w:val="yellow"/>
+        </w:rPr>
+        <w:t>x.Type.Name</w:t>
+      </w:r>
+      <w:proofErr w:type="spellEnd"/>
+      <w:proofErr w:type="gramEnd"/>
+      <w:r>
+        <w:rPr>
+          <w:rFonts w:ascii="Consolas" w:hAnsi="Consolas" w:cs="Consolas"/>
+          <w:color w:val="000000"/>
+          <w:szCs w:val="24"/>
+          <w:highlight w:val="yellow"/>
+        </w:rPr>
+        <w:t xml:space="preserve"> == </w:t>
+      </w:r>
+      <w:r>
+        <w:rPr>
+          <w:rFonts w:ascii="Consolas" w:hAnsi="Consolas" w:cs="Consolas"/>
+          <w:color w:val="A31515"/>
+          <w:szCs w:val="24"/>
+          <w:highlight w:val="yellow"/>
+        </w:rPr>
+        <w:t>"String"</w:t>
+      </w:r>
+    </w:p>
+    <w:p>
+      <w:pPr>
+        <w:autoSpaceDE w:val="0"/>
+        <w:autoSpaceDN w:val="0"/>
+        <w:adjustRightInd w:val="0"/>
+        <w:spacing w:line="240" w:lineRule="auto"/>
+        <w:rPr>
+          <w:rFonts w:ascii="Consolas" w:hAnsi="Consolas" w:cs="Consolas"/>
+          <w:color w:val="000000"/>
+          <w:szCs w:val="24"/>
+          <w:highlight w:val="yellow"/>
+        </w:rPr>
+      </w:pPr>
+      <w:r>
+        <w:rPr>
+          <w:rFonts w:ascii="Consolas" w:hAnsi="Consolas" w:cs="Consolas"/>
+          <w:color w:val="000000"/>
+          <w:szCs w:val="24"/>
+          <w:highlight w:val="yellow"/>
+        </w:rPr>
+        <w:t xml:space="preserve">                            || </w:t>
+      </w:r>
+      <w:proofErr w:type="spellStart"/>
+      <w:r>
+        <w:rPr>
+          <w:rFonts w:ascii="Consolas" w:hAnsi="Consolas" w:cs="Consolas"/>
+          <w:color w:val="000000"/>
+          <w:szCs w:val="24"/>
+          <w:highlight w:val="yellow"/>
+        </w:rPr>
+        <w:t>x.Type.Name</w:t>
+      </w:r>
+      <w:proofErr w:type="spellEnd"/>
+      <w:r>
+        <w:rPr>
+          <w:rFonts w:ascii="Consolas" w:hAnsi="Consolas" w:cs="Consolas"/>
+          <w:color w:val="000000"/>
+          <w:szCs w:val="24"/>
+          <w:highlight w:val="yellow"/>
+        </w:rPr>
+        <w:t xml:space="preserve"> == </w:t>
+      </w:r>
+      <w:r>
+        <w:rPr>
+          <w:rFonts w:ascii="Consolas" w:hAnsi="Consolas" w:cs="Consolas"/>
+          <w:color w:val="A31515"/>
+          <w:szCs w:val="24"/>
+          <w:highlight w:val="yellow"/>
+        </w:rPr>
+        <w:t>"</w:t>
+      </w:r>
+      <w:proofErr w:type="spellStart"/>
+      <w:r>
+        <w:rPr>
+          <w:rFonts w:ascii="Consolas" w:hAnsi="Consolas" w:cs="Consolas"/>
+          <w:color w:val="A31515"/>
+          <w:szCs w:val="24"/>
+          <w:highlight w:val="yellow"/>
+        </w:rPr>
+        <w:t>Int</w:t>
+      </w:r>
+      <w:proofErr w:type="spellEnd"/>
+      <w:r>
+        <w:rPr>
+          <w:rFonts w:ascii="Consolas" w:hAnsi="Consolas" w:cs="Consolas"/>
+          <w:color w:val="A31515"/>
+          <w:szCs w:val="24"/>
+          <w:highlight w:val="yellow"/>
+        </w:rPr>
+        <w:t>"</w:t>
+      </w:r>
+    </w:p>
+    <w:p>
+      <w:pPr>
+        <w:autoSpaceDE w:val="0"/>
+        <w:autoSpaceDN w:val="0"/>
+        <w:adjustRightInd w:val="0"/>
+        <w:spacing w:line="240" w:lineRule="auto"/>
+        <w:rPr>
+          <w:rFonts w:ascii="Consolas" w:hAnsi="Consolas" w:cs="Consolas"/>
+          <w:color w:val="000000"/>
+          <w:szCs w:val="24"/>
+          <w:highlight w:val="yellow"/>
+        </w:rPr>
+      </w:pPr>
+      <w:r>
+        <w:rPr>
+          <w:rFonts w:ascii="Consolas" w:hAnsi="Consolas" w:cs="Consolas"/>
+          <w:color w:val="000000"/>
+          <w:szCs w:val="24"/>
+          <w:highlight w:val="yellow"/>
+        </w:rPr>
+        <w:t xml:space="preserve">                            || </w:t>
+      </w:r>
+      <w:proofErr w:type="spellStart"/>
+      <w:r>
+        <w:rPr>
+          <w:rFonts w:ascii="Consolas" w:hAnsi="Consolas" w:cs="Consolas"/>
+          <w:color w:val="000000"/>
+          <w:szCs w:val="24"/>
+          <w:highlight w:val="yellow"/>
+        </w:rPr>
+        <w:t>x.Type.Name</w:t>
+      </w:r>
+      <w:proofErr w:type="spellEnd"/>
+      <w:r>
+        <w:rPr>
+          <w:rFonts w:ascii="Consolas" w:hAnsi="Consolas" w:cs="Consolas"/>
+          <w:color w:val="000000"/>
+          <w:szCs w:val="24"/>
+          <w:highlight w:val="yellow"/>
+        </w:rPr>
+        <w:t xml:space="preserve"> == </w:t>
+      </w:r>
+      <w:r>
+        <w:rPr>
+          <w:rFonts w:ascii="Consolas" w:hAnsi="Consolas" w:cs="Consolas"/>
+          <w:color w:val="A31515"/>
+          <w:szCs w:val="24"/>
+          <w:highlight w:val="yellow"/>
+        </w:rPr>
+        <w:t>"</w:t>
+      </w:r>
+      <w:proofErr w:type="spellStart"/>
+      <w:r>
+        <w:rPr>
+          <w:rFonts w:ascii="Consolas" w:hAnsi="Consolas" w:cs="Consolas"/>
+          <w:color w:val="A31515"/>
+          <w:szCs w:val="24"/>
+          <w:highlight w:val="yellow"/>
+        </w:rPr>
+        <w:t>DateTime</w:t>
+      </w:r>
+      <w:proofErr w:type="spellEnd"/>
+      <w:proofErr w:type="gramStart"/>
+      <w:r>
+        <w:rPr>
+          <w:rFonts w:ascii="Consolas" w:hAnsi="Consolas" w:cs="Consolas"/>
+          <w:color w:val="A31515"/>
+          <w:szCs w:val="24"/>
+          <w:highlight w:val="yellow"/>
+        </w:rPr>
+        <w:t>"</w:t>
+      </w:r>
+      <w:r>
+        <w:rPr>
+          <w:rFonts w:ascii="Consolas" w:hAnsi="Consolas" w:cs="Consolas"/>
+          <w:color w:val="000000"/>
+          <w:szCs w:val="24"/>
+          <w:highlight w:val="yellow"/>
+        </w:rPr>
+        <w:t xml:space="preserve"> )</w:t>
+      </w:r>
+      <w:proofErr w:type="gramEnd"/>
+      <w:r>
+        <w:rPr>
+          <w:rFonts w:ascii="Consolas" w:hAnsi="Consolas" w:cs="Consolas"/>
+          <w:color w:val="008000"/>
+          <w:szCs w:val="24"/>
+          <w:highlight w:val="yellow"/>
+        </w:rPr>
+        <w:t>// for VB</w:t>
+      </w:r>
+    </w:p>
+    <w:p>
+      <w:pPr>
+        <w:autoSpaceDE w:val="0"/>
+        <w:autoSpaceDN w:val="0"/>
+        <w:adjustRightInd w:val="0"/>
+        <w:spacing w:line="240" w:lineRule="auto"/>
+        <w:rPr>
+          <w:rFonts w:ascii="Consolas" w:hAnsi="Consolas" w:cs="Consolas"/>
+          <w:color w:val="000000"/>
+          <w:szCs w:val="24"/>
+          <w:highlight w:val="yellow"/>
+        </w:rPr>
+      </w:pPr>
+      <w:r>
+        <w:rPr>
+          <w:rFonts w:ascii="Consolas" w:hAnsi="Consolas" w:cs="Consolas"/>
+          <w:color w:val="000000"/>
+          <w:szCs w:val="24"/>
+          <w:highlight w:val="yellow"/>
+        </w:rPr>
+        <w:t xml:space="preserve">                            );</w:t>
       </w:r>
       <w:bookmarkStart w:id="0" w:name="_GoBack"/>
       <w:bookmarkEnd w:id="0"/>
-      <w:r>
-        <w:t xml:space="preserve">integer? </w:t>
+    </w:p>
+    <w:p>
+      <w:pPr>
+        <w:rPr>
+          <w:sz w:val="20"/>
+        </w:rPr>
+      </w:pPr>
+      <w:proofErr w:type="spellStart"/>
+      <w:proofErr w:type="gramStart"/>
+      <w:r>
+        <w:rPr>
+          <w:rFonts w:ascii="Consolas" w:hAnsi="Consolas" w:cs="Consolas"/>
+          <w:color w:val="0000FF"/>
+          <w:szCs w:val="24"/>
+          <w:highlight w:val="yellow"/>
+        </w:rPr>
+        <w:t>var</w:t>
+      </w:r>
+      <w:proofErr w:type="spellEnd"/>
+      <w:proofErr w:type="gramEnd"/>
+      <w:r>
+        <w:rPr>
+          <w:rFonts w:ascii="Consolas" w:hAnsi="Consolas" w:cs="Consolas"/>
+          <w:color w:val="000000"/>
+          <w:szCs w:val="24"/>
+          <w:highlight w:val="yellow"/>
+        </w:rPr>
+        <w:t xml:space="preserve"> candidat</w:t>
+      </w:r>
+      <w:r>
+        <w:rPr>
+          <w:rFonts w:ascii="Consolas" w:hAnsi="Consolas" w:cs="Consolas"/>
+          <w:color w:val="000000"/>
+          <w:szCs w:val="24"/>
+          <w:highlight w:val="yellow"/>
+        </w:rPr>
+        <w:t>es =</w:t>
+      </w:r>
+      <w:proofErr w:type="spellStart"/>
+      <w:r>
+        <w:rPr>
+          <w:rFonts w:ascii="Consolas" w:hAnsi="Consolas" w:cs="Consolas"/>
+          <w:color w:val="000000"/>
+          <w:szCs w:val="24"/>
+          <w:highlight w:val="yellow"/>
+        </w:rPr>
+        <w:t>implicitlyTyped.Except</w:t>
+      </w:r>
+      <w:proofErr w:type="spellEnd"/>
+      <w:r>
+        <w:rPr>
+          <w:rFonts w:ascii="Consolas" w:hAnsi="Consolas" w:cs="Consolas"/>
+          <w:color w:val="000000"/>
+          <w:szCs w:val="24"/>
+          <w:highlight w:val="yellow"/>
+        </w:rPr>
+        <w:t>(i</w:t>
+      </w:r>
+      <w:r>
+        <w:rPr>
+          <w:rFonts w:ascii="Consolas" w:hAnsi="Consolas" w:cs="Consolas"/>
+          <w:color w:val="000000"/>
+          <w:szCs w:val="24"/>
+          <w:highlight w:val="yellow"/>
+        </w:rPr>
+        <w:t>nstantiations).Except(literals);</w:t>
       </w:r>
     </w:p>
     <w:p/>

</xml_diff>

<commit_message>
Report hierarchy opus1, ToString(), testing
</commit_message>
<xml_diff>
--- a/Documentation/RoslynDom Walkthroughs.docx
+++ b/Documentation/RoslynDom Walkthroughs.docx
@@ -47,6 +47,121 @@
       <w:r>
         <w:t xml:space="preserve">. </w:t>
       </w:r>
+    </w:p>
+    <w:p/>
+    <w:p>
+      <w:r>
+        <w:t>NOTE: There are five non-test assemblies</w:t>
+      </w:r>
+    </w:p>
+    <w:p>
+      <w:pPr>
+        <w:pStyle w:val="ListParagraph"/>
+        <w:numPr>
+          <w:ilvl w:val="0"/>
+          <w:numId w:val="3"/>
+        </w:numPr>
+      </w:pPr>
+      <w:proofErr w:type="spellStart"/>
+      <w:r>
+        <w:t>RoslynDomUtillities</w:t>
+      </w:r>
+      <w:proofErr w:type="spellEnd"/>
+      <w:r>
+        <w:t xml:space="preserve"> (which should be renamed or combined with Common) which has general utilities and has </w:t>
+      </w:r>
+      <w:r>
+        <w:t>no dependencies on the .NET Compiler Platform</w:t>
+      </w:r>
+    </w:p>
+    <w:p>
+      <w:pPr>
+        <w:pStyle w:val="ListParagraph"/>
+        <w:numPr>
+          <w:ilvl w:val="0"/>
+          <w:numId w:val="3"/>
+        </w:numPr>
+      </w:pPr>
+      <w:proofErr w:type="spellStart"/>
+      <w:r>
+        <w:t>RoslynDomCommon</w:t>
+      </w:r>
+      <w:proofErr w:type="spellEnd"/>
+      <w:r>
+        <w:t xml:space="preserve"> (interfaces and </w:t>
+      </w:r>
+      <w:proofErr w:type="spellStart"/>
+      <w:r>
+        <w:t>enums</w:t>
+      </w:r>
+      <w:proofErr w:type="spellEnd"/>
+      <w:r>
+        <w:t>) no dependencies on the .NET Compiler Platform</w:t>
+      </w:r>
+    </w:p>
+    <w:p>
+      <w:pPr>
+        <w:pStyle w:val="ListParagraph"/>
+        <w:numPr>
+          <w:ilvl w:val="0"/>
+          <w:numId w:val="3"/>
+        </w:numPr>
+      </w:pPr>
+      <w:proofErr w:type="spellStart"/>
+      <w:r>
+        <w:t>RoslynDomRDomCommon</w:t>
+      </w:r>
+      <w:proofErr w:type="spellEnd"/>
+      <w:r>
+        <w:t xml:space="preserve"> dependency on language agnostic parts of .NET Compiler Platform and ONLY assembly with a reference to Unity</w:t>
+      </w:r>
+    </w:p>
+    <w:p>
+      <w:pPr>
+        <w:pStyle w:val="ListParagraph"/>
+        <w:numPr>
+          <w:ilvl w:val="0"/>
+          <w:numId w:val="3"/>
+        </w:numPr>
+      </w:pPr>
+      <w:proofErr w:type="spellStart"/>
+      <w:r>
+        <w:t>RoslynDom</w:t>
+      </w:r>
+      <w:proofErr w:type="spellEnd"/>
+      <w:r>
+        <w:t xml:space="preserve"> language </w:t>
+      </w:r>
+      <w:proofErr w:type="spellStart"/>
+      <w:r>
+        <w:t>indepdent</w:t>
+      </w:r>
+      <w:proofErr w:type="spellEnd"/>
+      <w:r>
+        <w:t xml:space="preserve"> implementations of interfaces. Dependent on </w:t>
+      </w:r>
+      <w:r>
+        <w:t>language agnostic parts of .NET Compiler Platform</w:t>
+      </w:r>
+    </w:p>
+    <w:p>
+      <w:pPr>
+        <w:pStyle w:val="ListParagraph"/>
+        <w:numPr>
+          <w:ilvl w:val="0"/>
+          <w:numId w:val="3"/>
+        </w:numPr>
+      </w:pPr>
+      <w:proofErr w:type="spellStart"/>
+      <w:r>
+        <w:t>RoslynDomCSharpFactories</w:t>
+      </w:r>
+      <w:proofErr w:type="spellEnd"/>
+      <w:r>
+        <w:t xml:space="preserve"> Dependent on everything else, only route for loading or retrieving trees, and the ONLY assembly with a .NET Compiler Platform CSharp dependency (expect a VB version )</w:t>
+      </w:r>
+      <w:bookmarkStart w:id="0" w:name="_GoBack"/>
+      <w:bookmarkEnd w:id="0"/>
     </w:p>
     <w:p>
       <w:pPr>
@@ -218,6 +333,7 @@
       </w:pPr>
       <w:proofErr w:type="spellStart"/>
       <w:r>
+        <w:lastRenderedPageBreak/>
         <w:t>RoslynDom</w:t>
       </w:r>
       <w:proofErr w:type="spellEnd"/>
@@ -355,7 +471,6 @@
         <w:rPr>
           <w:i/>
         </w:rPr>
-        <w:lastRenderedPageBreak/>
         <w:t xml:space="preserve">Most major features, including most statements are complete, see </w:t>
       </w:r>
       <w:proofErr w:type="spellStart"/>
@@ -602,10 +717,7 @@
     <w:p/>
     <w:p>
       <w:r>
-        <w:t>NOTE: Other</w:t>
-      </w:r>
-      <w:r>
-        <w:t xml:space="preserve"> overloads support loading source code from strings or trees. </w:t>
+        <w:t xml:space="preserve">NOTE: Other overloads support loading source code from strings or trees. </w:t>
       </w:r>
     </w:p>
     <w:p/>
@@ -838,6 +950,7 @@
         <w:pStyle w:val="Heading2"/>
       </w:pPr>
       <w:r>
+        <w:lastRenderedPageBreak/>
         <w:t>Conclusion</w:t>
       </w:r>
     </w:p>
@@ -898,7 +1011,6 @@
     </w:p>
     <w:p>
       <w:r>
-        <w:lastRenderedPageBreak/>
         <w:t>Assigning intermediate values to variables in tests can help clarity</w:t>
       </w:r>
     </w:p>
@@ -2068,17 +2180,7 @@
           <w:szCs w:val="24"/>
           <w:highlight w:val="yellow"/>
         </w:rPr>
-        <w:t>)</w:t>
-      </w:r>
-      <w:r>
-        <w:rPr>
-          <w:rFonts w:ascii="Consolas" w:hAnsi="Consolas" w:cs="Consolas"/>
-          <w:color w:val="000000"/>
-          <w:sz w:val="24"/>
-          <w:szCs w:val="24"/>
-          <w:highlight w:val="yellow"/>
-        </w:rPr>
-        <w:t>;</w:t>
+        <w:t>);</w:t>
       </w:r>
     </w:p>
     <w:p/>
@@ -2089,6 +2191,7 @@
         </w:rPr>
       </w:pPr>
       <w:r>
+        <w:lastRenderedPageBreak/>
         <w:t xml:space="preserve">NOTE: Aliases are language specific, </w:t>
       </w:r>
       <w:proofErr w:type="spellStart"/>
@@ -2743,7 +2846,6 @@
           <w:szCs w:val="24"/>
           <w:highlight w:val="yellow"/>
         </w:rPr>
-        <w:lastRenderedPageBreak/>
         <w:t xml:space="preserve">                .</w:t>
       </w:r>
       <w:proofErr w:type="spellStart"/>
@@ -2787,21 +2889,12 @@
         <w:pStyle w:val="Heading2"/>
       </w:pPr>
       <w:r>
-        <w:t>Step 5</w:t>
-      </w:r>
-      <w:r>
-        <w:t xml:space="preserve">: </w:t>
-      </w:r>
-      <w:r>
-        <w:t>Find implicit variables matching a pattern of concern</w:t>
-      </w:r>
-    </w:p>
-    <w:p>
-      <w:r>
-        <w:t>This combination of selecting types based on the implemented interfaces, and examining additional properties, like types and names is very powerful in finding particular locations in code.</w:t>
-      </w:r>
-      <w:r>
-        <w:t xml:space="preserve"> What if you want to find all the implicitly typed variables that are not an object instantiation, an assignment of a string, or an assignment of an integer? </w:t>
+        <w:t>Step 5: Find implicit variables matching a pattern of concern</w:t>
+      </w:r>
+    </w:p>
+    <w:p>
+      <w:r>
+        <w:t xml:space="preserve">This combination of selecting types based on the implemented interfaces, and examining additional properties, like types and names is very powerful in finding particular locations in code. What if you want to find all the implicitly typed variables that are not an object instantiation, an assignment of a string, or an assignment of an integer? </w:t>
       </w:r>
     </w:p>
     <w:p/>
@@ -3022,16 +3115,7 @@
           <w:szCs w:val="24"/>
           <w:highlight w:val="yellow"/>
         </w:rPr>
-        <w:t xml:space="preserve"> i</w:t>
-      </w:r>
-      <w:r>
-        <w:rPr>
-          <w:rFonts w:ascii="Consolas" w:hAnsi="Consolas" w:cs="Consolas"/>
-          <w:color w:val="000000"/>
-          <w:szCs w:val="24"/>
-          <w:highlight w:val="yellow"/>
-        </w:rPr>
-        <w:t xml:space="preserve">nstantiations = </w:t>
+        <w:t xml:space="preserve"> instantiations = </w:t>
       </w:r>
       <w:proofErr w:type="spellStart"/>
       <w:r>
@@ -3499,8 +3583,6 @@
         </w:rPr>
         <w:t xml:space="preserve">                            );</w:t>
       </w:r>
-      <w:bookmarkStart w:id="0" w:name="_GoBack"/>
-      <w:bookmarkEnd w:id="0"/>
     </w:p>
     <w:p>
       <w:pPr>
@@ -3528,16 +3610,7 @@
           <w:szCs w:val="24"/>
           <w:highlight w:val="yellow"/>
         </w:rPr>
-        <w:t xml:space="preserve"> candidat</w:t>
-      </w:r>
-      <w:r>
-        <w:rPr>
-          <w:rFonts w:ascii="Consolas" w:hAnsi="Consolas" w:cs="Consolas"/>
-          <w:color w:val="000000"/>
-          <w:szCs w:val="24"/>
-          <w:highlight w:val="yellow"/>
-        </w:rPr>
-        <w:t>es =</w:t>
+        <w:t xml:space="preserve"> candidates =</w:t>
       </w:r>
       <w:proofErr w:type="spellStart"/>
       <w:r>
@@ -3557,16 +3630,7 @@
           <w:szCs w:val="24"/>
           <w:highlight w:val="yellow"/>
         </w:rPr>
-        <w:t>(i</w:t>
-      </w:r>
-      <w:r>
-        <w:rPr>
-          <w:rFonts w:ascii="Consolas" w:hAnsi="Consolas" w:cs="Consolas"/>
-          <w:color w:val="000000"/>
-          <w:szCs w:val="24"/>
-          <w:highlight w:val="yellow"/>
-        </w:rPr>
-        <w:t>nstantiations).Except(literals);</w:t>
+        <w:t>(instantiations).Except(literals);</w:t>
       </w:r>
     </w:p>
     <w:p/>
@@ -3807,11 +3871,126 @@
       </w:rPr>
     </w:lvl>
   </w:abstractNum>
+  <w:abstractNum w:abstractNumId="2">
+    <w:nsid w:val="68A71BDE"/>
+    <w:multiLevelType w:val="hybridMultilevel"/>
+    <w:tmpl w:val="F3301EB4"/>
+    <w:lvl w:ilvl="0" w:tplc="E15039C6">
+      <w:numFmt w:val="bullet"/>
+      <w:lvlText w:val="-"/>
+      <w:lvlJc w:val="left"/>
+      <w:pPr>
+        <w:ind w:left="720" w:hanging="360"/>
+      </w:pPr>
+      <w:rPr>
+        <w:rFonts w:ascii="Calibri" w:eastAsiaTheme="minorHAnsi" w:hAnsi="Calibri" w:cstheme="minorBidi" w:hint="default"/>
+      </w:rPr>
+    </w:lvl>
+    <w:lvl w:ilvl="1" w:tplc="04090003" w:tentative="1">
+      <w:start w:val="1"/>
+      <w:numFmt w:val="bullet"/>
+      <w:lvlText w:val="o"/>
+      <w:lvlJc w:val="left"/>
+      <w:pPr>
+        <w:ind w:left="1440" w:hanging="360"/>
+      </w:pPr>
+      <w:rPr>
+        <w:rFonts w:ascii="Courier New" w:hAnsi="Courier New" w:cs="Courier New" w:hint="default"/>
+      </w:rPr>
+    </w:lvl>
+    <w:lvl w:ilvl="2" w:tplc="04090005" w:tentative="1">
+      <w:start w:val="1"/>
+      <w:numFmt w:val="bullet"/>
+      <w:lvlText w:val=""/>
+      <w:lvlJc w:val="left"/>
+      <w:pPr>
+        <w:ind w:left="2160" w:hanging="360"/>
+      </w:pPr>
+      <w:rPr>
+        <w:rFonts w:ascii="Wingdings" w:hAnsi="Wingdings" w:hint="default"/>
+      </w:rPr>
+    </w:lvl>
+    <w:lvl w:ilvl="3" w:tplc="04090001" w:tentative="1">
+      <w:start w:val="1"/>
+      <w:numFmt w:val="bullet"/>
+      <w:lvlText w:val=""/>
+      <w:lvlJc w:val="left"/>
+      <w:pPr>
+        <w:ind w:left="2880" w:hanging="360"/>
+      </w:pPr>
+      <w:rPr>
+        <w:rFonts w:ascii="Symbol" w:hAnsi="Symbol" w:hint="default"/>
+      </w:rPr>
+    </w:lvl>
+    <w:lvl w:ilvl="4" w:tplc="04090003" w:tentative="1">
+      <w:start w:val="1"/>
+      <w:numFmt w:val="bullet"/>
+      <w:lvlText w:val="o"/>
+      <w:lvlJc w:val="left"/>
+      <w:pPr>
+        <w:ind w:left="3600" w:hanging="360"/>
+      </w:pPr>
+      <w:rPr>
+        <w:rFonts w:ascii="Courier New" w:hAnsi="Courier New" w:cs="Courier New" w:hint="default"/>
+      </w:rPr>
+    </w:lvl>
+    <w:lvl w:ilvl="5" w:tplc="04090005" w:tentative="1">
+      <w:start w:val="1"/>
+      <w:numFmt w:val="bullet"/>
+      <w:lvlText w:val=""/>
+      <w:lvlJc w:val="left"/>
+      <w:pPr>
+        <w:ind w:left="4320" w:hanging="360"/>
+      </w:pPr>
+      <w:rPr>
+        <w:rFonts w:ascii="Wingdings" w:hAnsi="Wingdings" w:hint="default"/>
+      </w:rPr>
+    </w:lvl>
+    <w:lvl w:ilvl="6" w:tplc="04090001" w:tentative="1">
+      <w:start w:val="1"/>
+      <w:numFmt w:val="bullet"/>
+      <w:lvlText w:val=""/>
+      <w:lvlJc w:val="left"/>
+      <w:pPr>
+        <w:ind w:left="5040" w:hanging="360"/>
+      </w:pPr>
+      <w:rPr>
+        <w:rFonts w:ascii="Symbol" w:hAnsi="Symbol" w:hint="default"/>
+      </w:rPr>
+    </w:lvl>
+    <w:lvl w:ilvl="7" w:tplc="04090003" w:tentative="1">
+      <w:start w:val="1"/>
+      <w:numFmt w:val="bullet"/>
+      <w:lvlText w:val="o"/>
+      <w:lvlJc w:val="left"/>
+      <w:pPr>
+        <w:ind w:left="5760" w:hanging="360"/>
+      </w:pPr>
+      <w:rPr>
+        <w:rFonts w:ascii="Courier New" w:hAnsi="Courier New" w:cs="Courier New" w:hint="default"/>
+      </w:rPr>
+    </w:lvl>
+    <w:lvl w:ilvl="8" w:tplc="04090005" w:tentative="1">
+      <w:start w:val="1"/>
+      <w:numFmt w:val="bullet"/>
+      <w:lvlText w:val=""/>
+      <w:lvlJc w:val="left"/>
+      <w:pPr>
+        <w:ind w:left="6480" w:hanging="360"/>
+      </w:pPr>
+      <w:rPr>
+        <w:rFonts w:ascii="Wingdings" w:hAnsi="Wingdings" w:hint="default"/>
+      </w:rPr>
+    </w:lvl>
+  </w:abstractNum>
   <w:num w:numId="1">
     <w:abstractNumId w:val="1"/>
   </w:num>
   <w:num w:numId="2">
     <w:abstractNumId w:val="0"/>
+  </w:num>
+  <w:num w:numId="3">
+    <w:abstractNumId w:val="2"/>
   </w:num>
 </w:numbering>
 </file>

</xml_diff>

<commit_message>
Shelving, all tests but known and sameIntent pass
</commit_message>
<xml_diff>
--- a/Documentation/RoslynDom Walkthroughs.docx
+++ b/Documentation/RoslynDom Walkthroughs.docx
@@ -50,6 +50,7 @@
     </w:p>
     <w:p/>
     <w:p>
+      <w:bookmarkStart w:id="0" w:name="_GoBack"/>
       <w:r>
         <w:t>NOTE: There are five non-test assemblies</w:t>
       </w:r>
@@ -68,10 +69,7 @@
       </w:r>
       <w:proofErr w:type="spellEnd"/>
       <w:r>
-        <w:t xml:space="preserve"> (which should be renamed or combined with Common) which has general utilities and has </w:t>
-      </w:r>
-      <w:r>
-        <w:t>no dependencies on the .NET Compiler Platform</w:t>
+        <w:t xml:space="preserve"> (which should be renamed or combined with Common) which has general utilities and has no dependencies on the .NET Compiler Platform</w:t>
       </w:r>
     </w:p>
     <w:p>
@@ -138,10 +136,7 @@
       </w:r>
       <w:proofErr w:type="spellEnd"/>
       <w:r>
-        <w:t xml:space="preserve"> implementations of interfaces. Dependent on </w:t>
-      </w:r>
-      <w:r>
-        <w:t>language agnostic parts of .NET Compiler Platform</w:t>
+        <w:t xml:space="preserve"> implementations of interfaces. Dependent on language agnostic parts of .NET Compiler Platform</w:t>
       </w:r>
     </w:p>
     <w:p>
@@ -160,9 +155,8 @@
       <w:r>
         <w:t xml:space="preserve"> Dependent on everything else, only route for loading or retrieving trees, and the ONLY assembly with a .NET Compiler Platform CSharp dependency (expect a VB version )</w:t>
       </w:r>
-      <w:bookmarkStart w:id="0" w:name="_GoBack"/>
-      <w:bookmarkEnd w:id="0"/>
-    </w:p>
+    </w:p>
+    <w:bookmarkEnd w:id="0"/>
     <w:p>
       <w:pPr>
         <w:pStyle w:val="Heading1"/>

</xml_diff>

<commit_message>
CodeCoverage work and lots of bug fixes
</commit_message>
<xml_diff>
--- a/Documentation/RoslynDom Walkthroughs.docx
+++ b/Documentation/RoslynDom Walkthroughs.docx
@@ -50,7 +50,6 @@
     </w:p>
     <w:p/>
     <w:p>
-      <w:bookmarkStart w:id="0" w:name="_GoBack"/>
       <w:r>
         <w:t>NOTE: There are five non-test assemblies</w:t>
       </w:r>
@@ -156,7 +155,6 @@
         <w:t xml:space="preserve"> Dependent on everything else, only route for loading or retrieving trees, and the ONLY assembly with a .NET Compiler Platform CSharp dependency (expect a VB version )</w:t>
       </w:r>
     </w:p>
-    <w:bookmarkEnd w:id="0"/>
     <w:p>
       <w:pPr>
         <w:pStyle w:val="Heading1"/>
@@ -2202,6 +2200,15 @@
         </w:rPr>
         <w:t xml:space="preserve">Outputting non-aliased names is an open issue. </w:t>
       </w:r>
+    </w:p>
+    <w:p>
+      <w:pPr>
+        <w:rPr>
+          <w:i/>
+        </w:rPr>
+      </w:pPr>
+      <w:bookmarkStart w:id="0" w:name="_GoBack"/>
+      <w:bookmarkEnd w:id="0"/>
     </w:p>
     <w:p>
       <w:r>

</xml_diff>